<commit_message>
try fix ELIF error
</commit_message>
<xml_diff>
--- a/src/templates/1_0 - Godišnja ponuda produženje/1.docx
+++ b/src/templates/1_0 - Godišnja ponuda produženje/1.docx
@@ -51,19 +51,7 @@
               <w:rPr>
                 <w:color w:val="002060"/>
               </w:rPr>
-              <w:t>{</w:t>
-            </w:r>
-            <w:r>
-              <w:rPr>
-                <w:color w:val="002060"/>
-              </w:rPr>
-              <w:t>compName</w:t>
-            </w:r>
-            <w:r>
-              <w:rPr>
-                <w:color w:val="002060"/>
-              </w:rPr>
-              <w:t>}” DOO</w:t>
+              <w:t>{compName}” DOO</w:t>
             </w:r>
           </w:p>
         </w:tc>
@@ -99,21 +87,7 @@
                 <w:color w:val="002060"/>
                 <w:lang w:val="en-US"/>
               </w:rPr>
-              <w:t>{</w:t>
-            </w:r>
-            <w:r>
-              <w:rPr>
-                <w:color w:val="002060"/>
-                <w:lang w:val="en-US"/>
-              </w:rPr>
-              <w:t>pib</w:t>
-            </w:r>
-            <w:r>
-              <w:rPr>
-                <w:color w:val="002060"/>
-                <w:lang w:val="en-US"/>
-              </w:rPr>
-              <w:t>}</w:t>
+              <w:t>{pib}</w:t>
             </w:r>
           </w:p>
         </w:tc>
@@ -277,7 +251,25 @@
           <w:sz w:val="20"/>
           <w:szCs w:val="20"/>
         </w:rPr>
-        <w:t>{Naziv DOO}“ DOO, sa sjedištem društva u gradu {</w:t>
+        <w:t>{</w:t>
+      </w:r>
+      <w:r>
+        <w:rPr>
+          <w:rFonts w:eastAsia="Calibri" w:cs="Calibri" w:ascii="Calibri" w:hAnsi="Calibri"/>
+          <w:i/>
+          <w:sz w:val="20"/>
+          <w:szCs w:val="20"/>
+        </w:rPr>
+        <w:t>compName</w:t>
+      </w:r>
+      <w:r>
+        <w:rPr>
+          <w:rFonts w:eastAsia="Calibri" w:cs="Calibri" w:ascii="Calibri" w:hAnsi="Calibri"/>
+          <w:i/>
+          <w:sz w:val="20"/>
+          <w:szCs w:val="20"/>
+        </w:rPr>
+        <w:t>}“ DOO, sa sjedištem društva u gradu {</w:t>
       </w:r>
       <w:r>
         <w:rPr>
@@ -538,7 +530,7 @@
     <w:p>
       <w:pPr>
         <w:pStyle w:val="Normal"/>
-        <w:spacing w:lineRule="auto" w:line="254" w:before="0" w:after="140"/>
+        <w:spacing w:lineRule="auto" w:line="252" w:before="0" w:after="140"/>
         <w:jc w:val="both"/>
         <w:rPr>
           <w:rFonts w:ascii="Calibri" w:hAnsi="Calibri" w:eastAsia="Calibri" w:cs="Calibri"/>
@@ -562,7 +554,7 @@
           <w:tab w:val="clear" w:pos="720"/>
           <w:tab w:val="left" w:pos="7322" w:leader="none"/>
         </w:tabs>
-        <w:spacing w:lineRule="auto" w:line="254" w:before="0" w:after="140"/>
+        <w:spacing w:lineRule="auto" w:line="252" w:before="0" w:after="140"/>
         <w:ind w:left="4680" w:hanging="0"/>
         <w:rPr>
           <w:rFonts w:ascii="Calibri" w:hAnsi="Calibri" w:eastAsia="Calibri" w:cs="Calibri"/>
@@ -600,7 +592,7 @@
     <w:p>
       <w:pPr>
         <w:pStyle w:val="Normal"/>
-        <w:spacing w:lineRule="auto" w:line="254" w:before="0" w:after="140"/>
+        <w:spacing w:lineRule="auto" w:line="252" w:before="0" w:after="140"/>
         <w:jc w:val="both"/>
         <w:rPr>
           <w:rFonts w:ascii="Calibri" w:hAnsi="Calibri" w:eastAsia="Calibri" w:cs="Calibri"/>
@@ -620,7 +612,7 @@
     <w:p>
       <w:pPr>
         <w:pStyle w:val="Normal"/>
-        <w:spacing w:lineRule="auto" w:line="254" w:before="0" w:after="140"/>
+        <w:spacing w:lineRule="auto" w:line="252" w:before="0" w:after="140"/>
         <w:jc w:val="center"/>
         <w:rPr>
           <w:rFonts w:ascii="Calibri" w:hAnsi="Calibri" w:eastAsia="Calibri" w:cs="Calibri"/>
@@ -641,7 +633,7 @@
     <w:p>
       <w:pPr>
         <w:pStyle w:val="Normal"/>
-        <w:spacing w:lineRule="auto" w:line="254" w:before="0" w:after="140"/>
+        <w:spacing w:lineRule="auto" w:line="252" w:before="0" w:after="140"/>
         <w:jc w:val="both"/>
         <w:rPr>
           <w:rFonts w:ascii="Calibri" w:hAnsi="Calibri" w:eastAsia="Calibri" w:cs="Calibri"/>
@@ -1018,7 +1010,7 @@
   <w:p>
     <w:pPr>
       <w:pStyle w:val="Normal"/>
-      <w:spacing w:lineRule="auto" w:line="9"/>
+      <w:spacing w:lineRule="auto" w:line="7"/>
       <w:rPr/>
     </w:pPr>
     <w:r>
@@ -1028,7 +1020,7 @@
   <w:p>
     <w:pPr>
       <w:pStyle w:val="Normal"/>
-      <w:spacing w:lineRule="auto" w:line="9"/>
+      <w:spacing w:lineRule="auto" w:line="7"/>
       <w:rPr/>
     </w:pPr>
     <w:r>
@@ -1043,7 +1035,7 @@
   <w:p>
     <w:pPr>
       <w:pStyle w:val="Normal"/>
-      <w:spacing w:lineRule="auto" w:line="9"/>
+      <w:spacing w:lineRule="auto" w:line="7"/>
       <w:rPr/>
     </w:pPr>
     <w:r>
@@ -1752,7 +1744,7 @@
     <w:link w:val="Style8"/>
     <w:qFormat/>
     <w:pPr>
-      <w:spacing w:lineRule="auto" w:line="254" w:before="0" w:after="140"/>
+      <w:spacing w:lineRule="auto" w:line="252" w:before="0" w:after="140"/>
     </w:pPr>
     <w:rPr>
       <w:rFonts w:ascii="Calibri" w:hAnsi="Calibri" w:eastAsia="Calibri" w:cs="Calibri"/>

</xml_diff>